<commit_message>
Update undangan, daftar_hadir, and notula methods to use namaTanpaGelar for kepala and notulis; enhance formatDaftarNama to include unit kerja for participants
</commit_message>
<xml_diff>
--- a/storage/app/public/templates/UUdKH4hsS43urXk16jFPJe50eJuAWkhyb9GTJtaV.docx
+++ b/storage/app/public/templates/UUdKH4hsS43urXk16jFPJe50eJuAWkhyb9GTJtaV.docx
@@ -344,10 +344,10 @@
         <w:tblLook w:val="04A0" w:firstRow="1" w:lastRow="0" w:firstColumn="1" w:lastColumn="0" w:noHBand="0" w:noVBand="1"/>
       </w:tblPr>
       <w:tblGrid>
-        <w:gridCol w:w="2214"/>
-        <w:gridCol w:w="2290"/>
-        <w:gridCol w:w="2215"/>
-        <w:gridCol w:w="2291"/>
+        <w:gridCol w:w="2116"/>
+        <w:gridCol w:w="2389"/>
+        <w:gridCol w:w="2116"/>
+        <w:gridCol w:w="2389"/>
       </w:tblGrid>
       <w:tr>
         <w:tc>
@@ -501,21 +501,7 @@
               <w:rPr>
                 <w:lang w:val="en-US"/>
               </w:rPr>
-              <w:t xml:space="preserve">BPS </w:t>
-            </w:r>
-            <w:proofErr w:type="spellStart"/>
-            <w:r>
-              <w:rPr>
-                <w:lang w:val="en-US"/>
-              </w:rPr>
-              <w:t>Kabupaten</w:t>
-            </w:r>
-            <w:proofErr w:type="spellEnd"/>
-            <w:r>
-              <w:rPr>
-                <w:lang w:val="en-US"/>
-              </w:rPr>
-              <w:t xml:space="preserve"> Hulu Sungai Tengah</w:t>
+              <w:t>${unit_kerja1}</w:t>
             </w:r>
           </w:p>
         </w:tc>
@@ -536,19 +522,7 @@
               <w:rPr>
                 <w:lang w:val="en-US"/>
               </w:rPr>
-              <w:t>${nama</w:t>
-            </w:r>
-            <w:r>
-              <w:rPr>
-                <w:lang w:val="en-US"/>
-              </w:rPr>
-              <w:t>2</w:t>
-            </w:r>
-            <w:r>
-              <w:rPr>
-                <w:lang w:val="en-US"/>
-              </w:rPr>
-              <w:t>}</w:t>
+              <w:t>${nama2}</w:t>
             </w:r>
           </w:p>
         </w:tc>
@@ -569,21 +543,19 @@
               <w:rPr>
                 <w:lang w:val="en-US"/>
               </w:rPr>
-              <w:t xml:space="preserve">BPS </w:t>
-            </w:r>
-            <w:proofErr w:type="spellStart"/>
-            <w:r>
-              <w:rPr>
-                <w:lang w:val="en-US"/>
-              </w:rPr>
-              <w:t>Kabupaten</w:t>
-            </w:r>
-            <w:proofErr w:type="spellEnd"/>
-            <w:r>
-              <w:rPr>
-                <w:lang w:val="en-US"/>
-              </w:rPr>
-              <w:t xml:space="preserve"> Hulu Sungai Tengah</w:t>
+              <w:t>${unit_kerja</w:t>
+            </w:r>
+            <w:r>
+              <w:rPr>
+                <w:lang w:val="en-US"/>
+              </w:rPr>
+              <w:t>2</w:t>
+            </w:r>
+            <w:r>
+              <w:rPr>
+                <w:lang w:val="en-US"/>
+              </w:rPr>
+              <w:t>}</w:t>
             </w:r>
           </w:p>
         </w:tc>
@@ -918,13 +890,7 @@
               <w:rPr>
                 <w:lang w:val="en-US"/>
               </w:rPr>
-              <w:t xml:space="preserve">, </w:t>
-            </w:r>
-            <w:r>
-              <w:rPr>
-                <w:lang w:val="en-US"/>
-              </w:rPr>
-              <w:t>${</w:t>
+              <w:t>, ${</w:t>
             </w:r>
             <w:proofErr w:type="spellStart"/>
             <w:r>

</xml_diff>

<commit_message>
Refactor unit kerja references to use configuration values for consistency
</commit_message>
<xml_diff>
--- a/storage/app/public/templates/UUdKH4hsS43urXk16jFPJe50eJuAWkhyb9GTJtaV.docx
+++ b/storage/app/public/templates/UUdKH4hsS43urXk16jFPJe50eJuAWkhyb9GTJtaV.docx
@@ -85,19 +85,25 @@
               </w:rPr>
               <w:t xml:space="preserve">BPS </w:t>
             </w:r>
+            <w:r>
+              <w:rPr>
+                <w:lang w:val="en-US"/>
+              </w:rPr>
+              <w:t>${</w:t>
+            </w:r>
             <w:proofErr w:type="spellStart"/>
             <w:r>
               <w:rPr>
                 <w:lang w:val="en-US"/>
               </w:rPr>
-              <w:t>Kabupaten</w:t>
+              <w:t>kabupaten</w:t>
             </w:r>
             <w:proofErr w:type="spellEnd"/>
             <w:r>
               <w:rPr>
                 <w:lang w:val="en-US"/>
               </w:rPr>
-              <w:t xml:space="preserve"> Hulu Sungai Tengah</w:t>
+              <w:t>}</w:t>
             </w:r>
           </w:p>
         </w:tc>
@@ -543,19 +549,7 @@
               <w:rPr>
                 <w:lang w:val="en-US"/>
               </w:rPr>
-              <w:t>${unit_kerja</w:t>
-            </w:r>
-            <w:r>
-              <w:rPr>
-                <w:lang w:val="en-US"/>
-              </w:rPr>
-              <w:t>2</w:t>
-            </w:r>
-            <w:r>
-              <w:rPr>
-                <w:lang w:val="en-US"/>
-              </w:rPr>
-              <w:t>}</w:t>
+              <w:t>${unit_kerja2}</w:t>
             </w:r>
           </w:p>
         </w:tc>
@@ -878,18 +872,30 @@
                 <w:lang w:val="en-US"/>
               </w:rPr>
             </w:pPr>
+            <w:r>
+              <w:rPr>
+                <w:lang w:val="en-US"/>
+              </w:rPr>
+              <w:t>${</w:t>
+            </w:r>
             <w:proofErr w:type="spellStart"/>
             <w:r>
               <w:rPr>
                 <w:lang w:val="en-US"/>
               </w:rPr>
-              <w:t>Barabai</w:t>
+              <w:t>ibukota</w:t>
             </w:r>
             <w:proofErr w:type="spellEnd"/>
             <w:r>
               <w:rPr>
                 <w:lang w:val="en-US"/>
               </w:rPr>
+              <w:t>}</w:t>
+            </w:r>
+            <w:r>
+              <w:rPr>
+                <w:lang w:val="en-US"/>
+              </w:rPr>
               <w:t>, ${</w:t>
             </w:r>
             <w:proofErr w:type="spellStart"/>
@@ -955,19 +961,25 @@
               </w:rPr>
               <w:t xml:space="preserve"> BPS </w:t>
             </w:r>
+            <w:r>
+              <w:rPr>
+                <w:lang w:val="en-US"/>
+              </w:rPr>
+              <w:t>${</w:t>
+            </w:r>
             <w:proofErr w:type="spellStart"/>
             <w:r>
               <w:rPr>
                 <w:lang w:val="en-US"/>
               </w:rPr>
-              <w:t>Kabupaten</w:t>
+              <w:t>kabupaten</w:t>
             </w:r>
             <w:proofErr w:type="spellEnd"/>
             <w:r>
               <w:rPr>
                 <w:lang w:val="en-US"/>
               </w:rPr>
-              <w:t xml:space="preserve"> Hulu Sungai Tengah</w:t>
+              <w:t>}</w:t>
             </w:r>
           </w:p>
           <w:p>
@@ -1224,7 +1236,31 @@
         <w:sz w:val="28"/>
         <w:szCs w:val="28"/>
       </w:rPr>
-      <w:t>KABUPATEN HULU SUNGAI TENGAH</w:t>
+      <w:t>${</w:t>
+    </w:r>
+    <w:proofErr w:type="spellStart"/>
+    <w:r>
+      <w:rPr>
+        <w:rFonts w:ascii="Arial" w:eastAsia="Arial" w:hAnsi="Arial" w:cs="Arial"/>
+        <w:b/>
+        <w:i/>
+        <w:color w:val="000000" w:themeColor="text1"/>
+        <w:sz w:val="28"/>
+        <w:szCs w:val="28"/>
+      </w:rPr>
+      <w:t>u_kabupaten</w:t>
+    </w:r>
+    <w:proofErr w:type="spellEnd"/>
+    <w:r>
+      <w:rPr>
+        <w:rFonts w:ascii="Arial" w:eastAsia="Arial" w:hAnsi="Arial" w:cs="Arial"/>
+        <w:b/>
+        <w:i/>
+        <w:color w:val="000000" w:themeColor="text1"/>
+        <w:sz w:val="28"/>
+        <w:szCs w:val="28"/>
+      </w:rPr>
+      <w:t>}</w:t>
     </w:r>
   </w:p>
   <w:p>
@@ -1258,7 +1294,7 @@
         <w:sz w:val="16"/>
         <w:szCs w:val="16"/>
       </w:rPr>
-      <w:t xml:space="preserve">Jalan </w:t>
+      <w:t>${</w:t>
     </w:r>
     <w:proofErr w:type="spellStart"/>
     <w:r>
@@ -1268,7 +1304,7 @@
         <w:sz w:val="16"/>
         <w:szCs w:val="16"/>
       </w:rPr>
-      <w:t>Keramat</w:t>
+      <w:t>alamat</w:t>
     </w:r>
     <w:proofErr w:type="spellEnd"/>
     <w:r>
@@ -1278,9 +1314,8 @@
         <w:sz w:val="16"/>
         <w:szCs w:val="16"/>
       </w:rPr>
-      <w:t xml:space="preserve"> </w:t>
+      <w:t xml:space="preserve">} </w:t>
     </w:r>
-    <w:proofErr w:type="spellStart"/>
     <w:r>
       <w:rPr>
         <w:rFonts w:ascii="Arial" w:eastAsia="Times New Roman" w:hAnsi="Arial" w:cs="Arial"/>
@@ -1288,9 +1323,8 @@
         <w:sz w:val="16"/>
         <w:szCs w:val="16"/>
       </w:rPr>
-      <w:t>Manjang</w:t>
+      <w:t xml:space="preserve">Telp./ Fax. </w:t>
     </w:r>
-    <w:proofErr w:type="spellEnd"/>
     <w:r>
       <w:rPr>
         <w:rFonts w:ascii="Arial" w:eastAsia="Times New Roman" w:hAnsi="Arial" w:cs="Arial"/>
@@ -1298,7 +1332,7 @@
         <w:sz w:val="16"/>
         <w:szCs w:val="16"/>
       </w:rPr>
-      <w:t xml:space="preserve"> No. 10 Telp./ Fax. (0517) 41236 </w:t>
+      <w:t>${</w:t>
     </w:r>
     <w:proofErr w:type="spellStart"/>
     <w:r>
@@ -1308,9 +1342,38 @@
         <w:sz w:val="16"/>
         <w:szCs w:val="16"/>
       </w:rPr>
-      <w:t>Barabai</w:t>
+      <w:t>telepon</w:t>
     </w:r>
     <w:proofErr w:type="spellEnd"/>
+    <w:r>
+      <w:rPr>
+        <w:rFonts w:ascii="Arial" w:eastAsia="Times New Roman" w:hAnsi="Arial" w:cs="Arial"/>
+        <w:color w:val="000000" w:themeColor="text1"/>
+        <w:sz w:val="16"/>
+        <w:szCs w:val="16"/>
+      </w:rPr>
+      <w:t>} ${</w:t>
+    </w:r>
+    <w:proofErr w:type="spellStart"/>
+    <w:r>
+      <w:rPr>
+        <w:rFonts w:ascii="Arial" w:eastAsia="Times New Roman" w:hAnsi="Arial" w:cs="Arial"/>
+        <w:color w:val="000000" w:themeColor="text1"/>
+        <w:sz w:val="16"/>
+        <w:szCs w:val="16"/>
+      </w:rPr>
+      <w:t>ibukota</w:t>
+    </w:r>
+    <w:proofErr w:type="spellEnd"/>
+    <w:r>
+      <w:rPr>
+        <w:rFonts w:ascii="Arial" w:eastAsia="Times New Roman" w:hAnsi="Arial" w:cs="Arial"/>
+        <w:color w:val="000000" w:themeColor="text1"/>
+        <w:sz w:val="16"/>
+        <w:szCs w:val="16"/>
+      </w:rPr>
+      <w:t>}</w:t>
+    </w:r>
   </w:p>
   <w:p>
     <w:pPr>
@@ -1342,7 +1405,25 @@
         <w:sz w:val="16"/>
         <w:szCs w:val="16"/>
       </w:rPr>
-      <w:t xml:space="preserve">Homepage: hulusungaitengahkab.bps.go.id, Email: </w:t>
+      <w:t xml:space="preserve">Homepage: </w:t>
+    </w:r>
+    <w:r>
+      <w:rPr>
+        <w:rFonts w:ascii="Arial" w:eastAsia="Times New Roman" w:hAnsi="Arial" w:cs="Arial"/>
+        <w:color w:val="000000" w:themeColor="text1"/>
+        <w:sz w:val="16"/>
+        <w:szCs w:val="16"/>
+      </w:rPr>
+      <w:t>${website}</w:t>
+    </w:r>
+    <w:r>
+      <w:rPr>
+        <w:rFonts w:ascii="Arial" w:eastAsia="Times New Roman" w:hAnsi="Arial" w:cs="Arial"/>
+        <w:color w:val="000000" w:themeColor="text1"/>
+        <w:sz w:val="16"/>
+        <w:szCs w:val="16"/>
+      </w:rPr>
+      <w:t xml:space="preserve">, Email: </w:t>
     </w:r>
     <w:hyperlink r:id="rId2">
       <w:r>
@@ -1352,7 +1433,7 @@
           <w:sz w:val="16"/>
           <w:szCs w:val="16"/>
         </w:rPr>
-        <w:t>bps6307@bps.go.id</w:t>
+        <w:t>${email}</w:t>
       </w:r>
     </w:hyperlink>
   </w:p>

</xml_diff>

<commit_message>
Add Satker configuration values to notula helper function
</commit_message>
<xml_diff>
--- a/storage/app/public/templates/UUdKH4hsS43urXk16jFPJe50eJuAWkhyb9GTJtaV.docx
+++ b/storage/app/public/templates/UUdKH4hsS43urXk16jFPJe50eJuAWkhyb9GTJtaV.docx
@@ -1041,7 +1041,12 @@
       </w:pPr>
     </w:p>
     <w:sectPr>
-      <w:headerReference w:type="default" r:id="rId6"/>
+      <w:headerReference w:type="even" r:id="rId6"/>
+      <w:headerReference w:type="default" r:id="rId7"/>
+      <w:footerReference w:type="even" r:id="rId8"/>
+      <w:footerReference w:type="default" r:id="rId9"/>
+      <w:headerReference w:type="first" r:id="rId10"/>
+      <w:footerReference w:type="first" r:id="rId11"/>
       <w:type w:val="continuous"/>
       <w:pgSz w:w="11900" w:h="16840"/>
       <w:pgMar w:top="1440" w:right="1440" w:bottom="1440" w:left="1440" w:header="708" w:footer="708" w:gutter="0"/>
@@ -1071,6 +1076,36 @@
 </w:endnotes>
 </file>
 
+<file path=word/footer1.xml><?xml version="1.0" encoding="utf-8"?>
+<w:ftr xmlns:wpc="http://schemas.microsoft.com/office/word/2010/wordprocessingCanvas" xmlns:cx="http://schemas.microsoft.com/office/drawing/2014/chartex" xmlns:cx1="http://schemas.microsoft.com/office/drawing/2015/9/8/chartex" xmlns:cx2="http://schemas.microsoft.com/office/drawing/2015/10/21/chartex" xmlns:cx3="http://schemas.microsoft.com/office/drawing/2016/5/9/chartex" xmlns:cx4="http://schemas.microsoft.com/office/drawing/2016/5/10/chartex" xmlns:cx5="http://schemas.microsoft.com/office/drawing/2016/5/11/chartex" xmlns:cx6="http://schemas.microsoft.com/office/drawing/2016/5/12/chartex" xmlns:cx7="http://schemas.microsoft.com/office/drawing/2016/5/13/chartex" xmlns:cx8="http://schemas.microsoft.com/office/drawing/2016/5/14/chartex" xmlns:mc="http://schemas.openxmlformats.org/markup-compatibility/2006" xmlns:aink="http://schemas.microsoft.com/office/drawing/2016/ink" xmlns:am3d="http://schemas.microsoft.com/office/drawing/2017/model3d" xmlns:o="urn:schemas-microsoft-com:office:office" xmlns:oel="http://schemas.microsoft.com/office/2019/extlst" xmlns:r="http://schemas.openxmlformats.org/officeDocument/2006/relationships" xmlns:m="http://schemas.openxmlformats.org/officeDocument/2006/math" xmlns:v="urn:schemas-microsoft-com:vml" xmlns:wp14="http://schemas.microsoft.com/office/word/2010/wordprocessingDrawing" xmlns:wp="http://schemas.openxmlformats.org/drawingml/2006/wordprocessingDrawing" xmlns:w10="urn:schemas-microsoft-com:office:word" xmlns:w="http://schemas.openxmlformats.org/wordprocessingml/2006/main" xmlns:w14="http://schemas.microsoft.com/office/word/2010/wordml" xmlns:w15="http://schemas.microsoft.com/office/word/2012/wordml" xmlns:w16cex="http://schemas.microsoft.com/office/word/2018/wordml/cex" xmlns:w16cid="http://schemas.microsoft.com/office/word/2016/wordml/cid" xmlns:w16="http://schemas.microsoft.com/office/word/2018/wordml" xmlns:w16du="http://schemas.microsoft.com/office/word/2023/wordml/word16du" xmlns:w16sdtdh="http://schemas.microsoft.com/office/word/2020/wordml/sdtdatahash" xmlns:w16sdtfl="http://schemas.microsoft.com/office/word/2024/wordml/sdtformatlock" xmlns:w16se="http://schemas.microsoft.com/office/word/2015/wordml/symex" xmlns:wpg="http://schemas.microsoft.com/office/word/2010/wordprocessingGroup" xmlns:wpi="http://schemas.microsoft.com/office/word/2010/wordprocessingInk" xmlns:wne="http://schemas.microsoft.com/office/word/2006/wordml" xmlns:wps="http://schemas.microsoft.com/office/word/2010/wordprocessingShape" mc:Ignorable="w14 w15 w16se w16cid w16 w16cex w16sdtdh w16sdtfl w16du wp14">
+  <w:p>
+    <w:pPr>
+      <w:pStyle w:val="Footer"/>
+    </w:pPr>
+  </w:p>
+</w:ftr>
+</file>
+
+<file path=word/footer2.xml><?xml version="1.0" encoding="utf-8"?>
+<w:ftr xmlns:wpc="http://schemas.microsoft.com/office/word/2010/wordprocessingCanvas" xmlns:cx="http://schemas.microsoft.com/office/drawing/2014/chartex" xmlns:cx1="http://schemas.microsoft.com/office/drawing/2015/9/8/chartex" xmlns:cx2="http://schemas.microsoft.com/office/drawing/2015/10/21/chartex" xmlns:cx3="http://schemas.microsoft.com/office/drawing/2016/5/9/chartex" xmlns:cx4="http://schemas.microsoft.com/office/drawing/2016/5/10/chartex" xmlns:cx5="http://schemas.microsoft.com/office/drawing/2016/5/11/chartex" xmlns:cx6="http://schemas.microsoft.com/office/drawing/2016/5/12/chartex" xmlns:cx7="http://schemas.microsoft.com/office/drawing/2016/5/13/chartex" xmlns:cx8="http://schemas.microsoft.com/office/drawing/2016/5/14/chartex" xmlns:mc="http://schemas.openxmlformats.org/markup-compatibility/2006" xmlns:aink="http://schemas.microsoft.com/office/drawing/2016/ink" xmlns:am3d="http://schemas.microsoft.com/office/drawing/2017/model3d" xmlns:o="urn:schemas-microsoft-com:office:office" xmlns:oel="http://schemas.microsoft.com/office/2019/extlst" xmlns:r="http://schemas.openxmlformats.org/officeDocument/2006/relationships" xmlns:m="http://schemas.openxmlformats.org/officeDocument/2006/math" xmlns:v="urn:schemas-microsoft-com:vml" xmlns:wp14="http://schemas.microsoft.com/office/word/2010/wordprocessingDrawing" xmlns:wp="http://schemas.openxmlformats.org/drawingml/2006/wordprocessingDrawing" xmlns:w10="urn:schemas-microsoft-com:office:word" xmlns:w="http://schemas.openxmlformats.org/wordprocessingml/2006/main" xmlns:w14="http://schemas.microsoft.com/office/word/2010/wordml" xmlns:w15="http://schemas.microsoft.com/office/word/2012/wordml" xmlns:w16cex="http://schemas.microsoft.com/office/word/2018/wordml/cex" xmlns:w16cid="http://schemas.microsoft.com/office/word/2016/wordml/cid" xmlns:w16="http://schemas.microsoft.com/office/word/2018/wordml" xmlns:w16du="http://schemas.microsoft.com/office/word/2023/wordml/word16du" xmlns:w16sdtdh="http://schemas.microsoft.com/office/word/2020/wordml/sdtdatahash" xmlns:w16sdtfl="http://schemas.microsoft.com/office/word/2024/wordml/sdtformatlock" xmlns:w16se="http://schemas.microsoft.com/office/word/2015/wordml/symex" xmlns:wpg="http://schemas.microsoft.com/office/word/2010/wordprocessingGroup" xmlns:wpi="http://schemas.microsoft.com/office/word/2010/wordprocessingInk" xmlns:wne="http://schemas.microsoft.com/office/word/2006/wordml" xmlns:wps="http://schemas.microsoft.com/office/word/2010/wordprocessingShape" mc:Ignorable="w14 w15 w16se w16cid w16 w16cex w16sdtdh w16sdtfl w16du wp14">
+  <w:p>
+    <w:pPr>
+      <w:pStyle w:val="Footer"/>
+    </w:pPr>
+  </w:p>
+</w:ftr>
+</file>
+
+<file path=word/footer3.xml><?xml version="1.0" encoding="utf-8"?>
+<w:ftr xmlns:wpc="http://schemas.microsoft.com/office/word/2010/wordprocessingCanvas" xmlns:cx="http://schemas.microsoft.com/office/drawing/2014/chartex" xmlns:cx1="http://schemas.microsoft.com/office/drawing/2015/9/8/chartex" xmlns:cx2="http://schemas.microsoft.com/office/drawing/2015/10/21/chartex" xmlns:cx3="http://schemas.microsoft.com/office/drawing/2016/5/9/chartex" xmlns:cx4="http://schemas.microsoft.com/office/drawing/2016/5/10/chartex" xmlns:cx5="http://schemas.microsoft.com/office/drawing/2016/5/11/chartex" xmlns:cx6="http://schemas.microsoft.com/office/drawing/2016/5/12/chartex" xmlns:cx7="http://schemas.microsoft.com/office/drawing/2016/5/13/chartex" xmlns:cx8="http://schemas.microsoft.com/office/drawing/2016/5/14/chartex" xmlns:mc="http://schemas.openxmlformats.org/markup-compatibility/2006" xmlns:aink="http://schemas.microsoft.com/office/drawing/2016/ink" xmlns:am3d="http://schemas.microsoft.com/office/drawing/2017/model3d" xmlns:o="urn:schemas-microsoft-com:office:office" xmlns:oel="http://schemas.microsoft.com/office/2019/extlst" xmlns:r="http://schemas.openxmlformats.org/officeDocument/2006/relationships" xmlns:m="http://schemas.openxmlformats.org/officeDocument/2006/math" xmlns:v="urn:schemas-microsoft-com:vml" xmlns:wp14="http://schemas.microsoft.com/office/word/2010/wordprocessingDrawing" xmlns:wp="http://schemas.openxmlformats.org/drawingml/2006/wordprocessingDrawing" xmlns:w10="urn:schemas-microsoft-com:office:word" xmlns:w="http://schemas.openxmlformats.org/wordprocessingml/2006/main" xmlns:w14="http://schemas.microsoft.com/office/word/2010/wordml" xmlns:w15="http://schemas.microsoft.com/office/word/2012/wordml" xmlns:w16cex="http://schemas.microsoft.com/office/word/2018/wordml/cex" xmlns:w16cid="http://schemas.microsoft.com/office/word/2016/wordml/cid" xmlns:w16="http://schemas.microsoft.com/office/word/2018/wordml" xmlns:w16du="http://schemas.microsoft.com/office/word/2023/wordml/word16du" xmlns:w16sdtdh="http://schemas.microsoft.com/office/word/2020/wordml/sdtdatahash" xmlns:w16sdtfl="http://schemas.microsoft.com/office/word/2024/wordml/sdtformatlock" xmlns:w16se="http://schemas.microsoft.com/office/word/2015/wordml/symex" xmlns:wpg="http://schemas.microsoft.com/office/word/2010/wordprocessingGroup" xmlns:wpi="http://schemas.microsoft.com/office/word/2010/wordprocessingInk" xmlns:wne="http://schemas.microsoft.com/office/word/2006/wordml" xmlns:wps="http://schemas.microsoft.com/office/word/2010/wordprocessingShape" mc:Ignorable="w14 w15 w16se w16cid w16 w16cex w16sdtdh w16sdtfl w16du wp14">
+  <w:p>
+    <w:pPr>
+      <w:pStyle w:val="Footer"/>
+    </w:pPr>
+  </w:p>
+</w:ftr>
+</file>
+
 <file path=word/footnotes.xml><?xml version="1.0" encoding="utf-8"?>
 <w:footnotes xmlns:wpc="http://schemas.microsoft.com/office/word/2010/wordprocessingCanvas" xmlns:cx="http://schemas.microsoft.com/office/drawing/2014/chartex" xmlns:cx1="http://schemas.microsoft.com/office/drawing/2015/9/8/chartex" xmlns:cx2="http://schemas.microsoft.com/office/drawing/2015/10/21/chartex" xmlns:cx3="http://schemas.microsoft.com/office/drawing/2016/5/9/chartex" xmlns:cx4="http://schemas.microsoft.com/office/drawing/2016/5/10/chartex" xmlns:cx5="http://schemas.microsoft.com/office/drawing/2016/5/11/chartex" xmlns:cx6="http://schemas.microsoft.com/office/drawing/2016/5/12/chartex" xmlns:cx7="http://schemas.microsoft.com/office/drawing/2016/5/13/chartex" xmlns:cx8="http://schemas.microsoft.com/office/drawing/2016/5/14/chartex" xmlns:mc="http://schemas.openxmlformats.org/markup-compatibility/2006" xmlns:aink="http://schemas.microsoft.com/office/drawing/2016/ink" xmlns:am3d="http://schemas.microsoft.com/office/drawing/2017/model3d" xmlns:o="urn:schemas-microsoft-com:office:office" xmlns:oel="http://schemas.microsoft.com/office/2019/extlst" xmlns:r="http://schemas.openxmlformats.org/officeDocument/2006/relationships" xmlns:m="http://schemas.openxmlformats.org/officeDocument/2006/math" xmlns:v="urn:schemas-microsoft-com:vml" xmlns:wp14="http://schemas.microsoft.com/office/word/2010/wordprocessingDrawing" xmlns:wp="http://schemas.openxmlformats.org/drawingml/2006/wordprocessingDrawing" xmlns:w10="urn:schemas-microsoft-com:office:word" xmlns:w="http://schemas.openxmlformats.org/wordprocessingml/2006/main" xmlns:w14="http://schemas.microsoft.com/office/word/2010/wordml" xmlns:w15="http://schemas.microsoft.com/office/word/2012/wordml" xmlns:w16cex="http://schemas.microsoft.com/office/word/2018/wordml/cex" xmlns:w16cid="http://schemas.microsoft.com/office/word/2016/wordml/cid" xmlns:w16="http://schemas.microsoft.com/office/word/2018/wordml" xmlns:w16du="http://schemas.microsoft.com/office/word/2023/wordml/word16du" xmlns:w16sdtdh="http://schemas.microsoft.com/office/word/2020/wordml/sdtdatahash" xmlns:w16sdtfl="http://schemas.microsoft.com/office/word/2024/wordml/sdtformatlock" xmlns:w16se="http://schemas.microsoft.com/office/word/2015/wordml/symex" xmlns:wpg="http://schemas.microsoft.com/office/word/2010/wordprocessingGroup" xmlns:wpi="http://schemas.microsoft.com/office/word/2010/wordprocessingInk" xmlns:wne="http://schemas.microsoft.com/office/word/2006/wordml" xmlns:wps="http://schemas.microsoft.com/office/word/2010/wordprocessingShape" mc:Ignorable="w14 w15 w16se w16cid w16 w16cex w16sdtdh w16sdtfl w16du wp14">
   <w:footnote w:type="separator" w:id="-1">
@@ -1091,6 +1126,16 @@
 </file>
 
 <file path=word/header1.xml><?xml version="1.0" encoding="utf-8"?>
+<w:hdr xmlns:wpc="http://schemas.microsoft.com/office/word/2010/wordprocessingCanvas" xmlns:cx="http://schemas.microsoft.com/office/drawing/2014/chartex" xmlns:cx1="http://schemas.microsoft.com/office/drawing/2015/9/8/chartex" xmlns:cx2="http://schemas.microsoft.com/office/drawing/2015/10/21/chartex" xmlns:cx3="http://schemas.microsoft.com/office/drawing/2016/5/9/chartex" xmlns:cx4="http://schemas.microsoft.com/office/drawing/2016/5/10/chartex" xmlns:cx5="http://schemas.microsoft.com/office/drawing/2016/5/11/chartex" xmlns:cx6="http://schemas.microsoft.com/office/drawing/2016/5/12/chartex" xmlns:cx7="http://schemas.microsoft.com/office/drawing/2016/5/13/chartex" xmlns:cx8="http://schemas.microsoft.com/office/drawing/2016/5/14/chartex" xmlns:mc="http://schemas.openxmlformats.org/markup-compatibility/2006" xmlns:aink="http://schemas.microsoft.com/office/drawing/2016/ink" xmlns:am3d="http://schemas.microsoft.com/office/drawing/2017/model3d" xmlns:o="urn:schemas-microsoft-com:office:office" xmlns:oel="http://schemas.microsoft.com/office/2019/extlst" xmlns:r="http://schemas.openxmlformats.org/officeDocument/2006/relationships" xmlns:m="http://schemas.openxmlformats.org/officeDocument/2006/math" xmlns:v="urn:schemas-microsoft-com:vml" xmlns:wp14="http://schemas.microsoft.com/office/word/2010/wordprocessingDrawing" xmlns:wp="http://schemas.openxmlformats.org/drawingml/2006/wordprocessingDrawing" xmlns:w10="urn:schemas-microsoft-com:office:word" xmlns:w="http://schemas.openxmlformats.org/wordprocessingml/2006/main" xmlns:w14="http://schemas.microsoft.com/office/word/2010/wordml" xmlns:w15="http://schemas.microsoft.com/office/word/2012/wordml" xmlns:w16cex="http://schemas.microsoft.com/office/word/2018/wordml/cex" xmlns:w16cid="http://schemas.microsoft.com/office/word/2016/wordml/cid" xmlns:w16="http://schemas.microsoft.com/office/word/2018/wordml" xmlns:w16du="http://schemas.microsoft.com/office/word/2023/wordml/word16du" xmlns:w16sdtdh="http://schemas.microsoft.com/office/word/2020/wordml/sdtdatahash" xmlns:w16sdtfl="http://schemas.microsoft.com/office/word/2024/wordml/sdtformatlock" xmlns:w16se="http://schemas.microsoft.com/office/word/2015/wordml/symex" xmlns:wpg="http://schemas.microsoft.com/office/word/2010/wordprocessingGroup" xmlns:wpi="http://schemas.microsoft.com/office/word/2010/wordprocessingInk" xmlns:wne="http://schemas.microsoft.com/office/word/2006/wordml" xmlns:wps="http://schemas.microsoft.com/office/word/2010/wordprocessingShape" mc:Ignorable="w14 w15 w16se w16cid w16 w16cex w16sdtdh w16sdtfl w16du wp14">
+  <w:p>
+    <w:pPr>
+      <w:pStyle w:val="Header"/>
+    </w:pPr>
+  </w:p>
+</w:hdr>
+</file>
+
+<file path=word/header2.xml><?xml version="1.0" encoding="utf-8"?>
 <w:hdr xmlns:wpc="http://schemas.microsoft.com/office/word/2010/wordprocessingCanvas" xmlns:cx="http://schemas.microsoft.com/office/drawing/2014/chartex" xmlns:cx1="http://schemas.microsoft.com/office/drawing/2015/9/8/chartex" xmlns:cx2="http://schemas.microsoft.com/office/drawing/2015/10/21/chartex" xmlns:cx3="http://schemas.microsoft.com/office/drawing/2016/5/9/chartex" xmlns:cx4="http://schemas.microsoft.com/office/drawing/2016/5/10/chartex" xmlns:cx5="http://schemas.microsoft.com/office/drawing/2016/5/11/chartex" xmlns:cx6="http://schemas.microsoft.com/office/drawing/2016/5/12/chartex" xmlns:cx7="http://schemas.microsoft.com/office/drawing/2016/5/13/chartex" xmlns:cx8="http://schemas.microsoft.com/office/drawing/2016/5/14/chartex" xmlns:mc="http://schemas.openxmlformats.org/markup-compatibility/2006" xmlns:aink="http://schemas.microsoft.com/office/drawing/2016/ink" xmlns:am3d="http://schemas.microsoft.com/office/drawing/2017/model3d" xmlns:o="urn:schemas-microsoft-com:office:office" xmlns:oel="http://schemas.microsoft.com/office/2019/extlst" xmlns:r="http://schemas.openxmlformats.org/officeDocument/2006/relationships" xmlns:m="http://schemas.openxmlformats.org/officeDocument/2006/math" xmlns:v="urn:schemas-microsoft-com:vml" xmlns:wp14="http://schemas.microsoft.com/office/word/2010/wordprocessingDrawing" xmlns:wp="http://schemas.openxmlformats.org/drawingml/2006/wordprocessingDrawing" xmlns:w10="urn:schemas-microsoft-com:office:word" xmlns:w="http://schemas.openxmlformats.org/wordprocessingml/2006/main" xmlns:w14="http://schemas.microsoft.com/office/word/2010/wordml" xmlns:w15="http://schemas.microsoft.com/office/word/2012/wordml" xmlns:w16cex="http://schemas.microsoft.com/office/word/2018/wordml/cex" xmlns:w16cid="http://schemas.microsoft.com/office/word/2016/wordml/cid" xmlns:w16="http://schemas.microsoft.com/office/word/2018/wordml" xmlns:w16du="http://schemas.microsoft.com/office/word/2023/wordml/word16du" xmlns:w16sdtdh="http://schemas.microsoft.com/office/word/2020/wordml/sdtdatahash" xmlns:w16sdtfl="http://schemas.microsoft.com/office/word/2024/wordml/sdtformatlock" xmlns:w16se="http://schemas.microsoft.com/office/word/2015/wordml/symex" xmlns:wpg="http://schemas.microsoft.com/office/word/2010/wordprocessingGroup" xmlns:wpi="http://schemas.microsoft.com/office/word/2010/wordprocessingInk" xmlns:wne="http://schemas.microsoft.com/office/word/2006/wordml" xmlns:wps="http://schemas.microsoft.com/office/word/2010/wordprocessingShape" mc:Ignorable="w14 w15 w16se w16cid w16 w16cex w16sdtdh w16sdtfl w16du wp14">
   <w:p>
     <w:pPr>
@@ -1306,7 +1351,6 @@
       </w:rPr>
       <w:t>alamat</w:t>
     </w:r>
-    <w:proofErr w:type="spellEnd"/>
     <w:r>
       <w:rPr>
         <w:rFonts w:ascii="Arial" w:eastAsia="Times New Roman" w:hAnsi="Arial" w:cs="Arial"/>
@@ -1314,8 +1358,9 @@
         <w:sz w:val="16"/>
         <w:szCs w:val="16"/>
       </w:rPr>
-      <w:t xml:space="preserve">} </w:t>
+      <w:t>_satker</w:t>
     </w:r>
+    <w:proofErr w:type="spellEnd"/>
     <w:r>
       <w:rPr>
         <w:rFonts w:ascii="Arial" w:eastAsia="Times New Roman" w:hAnsi="Arial" w:cs="Arial"/>
@@ -1323,7 +1368,7 @@
         <w:sz w:val="16"/>
         <w:szCs w:val="16"/>
       </w:rPr>
-      <w:t xml:space="preserve">Telp./ Fax. </w:t>
+      <w:t xml:space="preserve">} </w:t>
     </w:r>
     <w:r>
       <w:rPr>
@@ -1332,6 +1377,15 @@
         <w:sz w:val="16"/>
         <w:szCs w:val="16"/>
       </w:rPr>
+      <w:t xml:space="preserve">Telp./ Fax. </w:t>
+    </w:r>
+    <w:r>
+      <w:rPr>
+        <w:rFonts w:ascii="Arial" w:eastAsia="Times New Roman" w:hAnsi="Arial" w:cs="Arial"/>
+        <w:color w:val="000000" w:themeColor="text1"/>
+        <w:sz w:val="16"/>
+        <w:szCs w:val="16"/>
+      </w:rPr>
       <w:t>${</w:t>
     </w:r>
     <w:proofErr w:type="spellStart"/>
@@ -1343,6 +1397,15 @@
         <w:szCs w:val="16"/>
       </w:rPr>
       <w:t>telepon</w:t>
+    </w:r>
+    <w:r>
+      <w:rPr>
+        <w:rFonts w:ascii="Arial" w:eastAsia="Times New Roman" w:hAnsi="Arial" w:cs="Arial"/>
+        <w:color w:val="000000" w:themeColor="text1"/>
+        <w:sz w:val="16"/>
+        <w:szCs w:val="16"/>
+      </w:rPr>
+      <w:t>_satker</w:t>
     </w:r>
     <w:proofErr w:type="spellEnd"/>
     <w:r>
@@ -1529,6 +1592,16 @@
         </mc:Fallback>
       </mc:AlternateContent>
     </w:r>
+  </w:p>
+</w:hdr>
+</file>
+
+<file path=word/header3.xml><?xml version="1.0" encoding="utf-8"?>
+<w:hdr xmlns:wpc="http://schemas.microsoft.com/office/word/2010/wordprocessingCanvas" xmlns:cx="http://schemas.microsoft.com/office/drawing/2014/chartex" xmlns:cx1="http://schemas.microsoft.com/office/drawing/2015/9/8/chartex" xmlns:cx2="http://schemas.microsoft.com/office/drawing/2015/10/21/chartex" xmlns:cx3="http://schemas.microsoft.com/office/drawing/2016/5/9/chartex" xmlns:cx4="http://schemas.microsoft.com/office/drawing/2016/5/10/chartex" xmlns:cx5="http://schemas.microsoft.com/office/drawing/2016/5/11/chartex" xmlns:cx6="http://schemas.microsoft.com/office/drawing/2016/5/12/chartex" xmlns:cx7="http://schemas.microsoft.com/office/drawing/2016/5/13/chartex" xmlns:cx8="http://schemas.microsoft.com/office/drawing/2016/5/14/chartex" xmlns:mc="http://schemas.openxmlformats.org/markup-compatibility/2006" xmlns:aink="http://schemas.microsoft.com/office/drawing/2016/ink" xmlns:am3d="http://schemas.microsoft.com/office/drawing/2017/model3d" xmlns:o="urn:schemas-microsoft-com:office:office" xmlns:oel="http://schemas.microsoft.com/office/2019/extlst" xmlns:r="http://schemas.openxmlformats.org/officeDocument/2006/relationships" xmlns:m="http://schemas.openxmlformats.org/officeDocument/2006/math" xmlns:v="urn:schemas-microsoft-com:vml" xmlns:wp14="http://schemas.microsoft.com/office/word/2010/wordprocessingDrawing" xmlns:wp="http://schemas.openxmlformats.org/drawingml/2006/wordprocessingDrawing" xmlns:w10="urn:schemas-microsoft-com:office:word" xmlns:w="http://schemas.openxmlformats.org/wordprocessingml/2006/main" xmlns:w14="http://schemas.microsoft.com/office/word/2010/wordml" xmlns:w15="http://schemas.microsoft.com/office/word/2012/wordml" xmlns:w16cex="http://schemas.microsoft.com/office/word/2018/wordml/cex" xmlns:w16cid="http://schemas.microsoft.com/office/word/2016/wordml/cid" xmlns:w16="http://schemas.microsoft.com/office/word/2018/wordml" xmlns:w16du="http://schemas.microsoft.com/office/word/2023/wordml/word16du" xmlns:w16sdtdh="http://schemas.microsoft.com/office/word/2020/wordml/sdtdatahash" xmlns:w16sdtfl="http://schemas.microsoft.com/office/word/2024/wordml/sdtformatlock" xmlns:w16se="http://schemas.microsoft.com/office/word/2015/wordml/symex" xmlns:wpg="http://schemas.microsoft.com/office/word/2010/wordprocessingGroup" xmlns:wpi="http://schemas.microsoft.com/office/word/2010/wordprocessingInk" xmlns:wne="http://schemas.microsoft.com/office/word/2006/wordml" xmlns:wps="http://schemas.microsoft.com/office/word/2010/wordprocessingShape" mc:Ignorable="w14 w15 w16se w16cid w16 w16cex w16sdtdh w16sdtfl w16du wp14">
+  <w:p>
+    <w:pPr>
+      <w:pStyle w:val="Header"/>
+    </w:pPr>
   </w:p>
 </w:hdr>
 </file>

</xml_diff>

<commit_message>
Add agenda to notula data and implement duplicate check for participants in RapatInternal validation
</commit_message>
<xml_diff>
--- a/storage/app/public/templates/UUdKH4hsS43urXk16jFPJe50eJuAWkhyb9GTJtaV.docx
+++ b/storage/app/public/templates/UUdKH4hsS43urXk16jFPJe50eJuAWkhyb9GTJtaV.docx
@@ -583,16 +583,15 @@
           </w:p>
           <w:p>
             <w:pPr>
-              <w:jc w:val="both"/>
-              <w:rPr>
-                <w:lang w:val="en-US"/>
-              </w:rPr>
-            </w:pPr>
-            <w:r>
-              <w:rPr>
-                <w:lang w:val="en-US"/>
-              </w:rPr>
-              <w:t>………………………………………………………………………………………………………………………………………………….…</w:t>
+              <w:rPr>
+                <w:lang w:val="en-US"/>
+              </w:rPr>
+            </w:pPr>
+            <w:r>
+              <w:rPr>
+                <w:rFonts w:cstheme="minorHAnsi"/>
+              </w:rPr>
+              <w:t>${agenda}</w:t>
             </w:r>
           </w:p>
         </w:tc>

</xml_diff>